<commit_message>
updated web site and fixed smoke tests
</commit_message>
<xml_diff>
--- a/dist/qnut-installation.docx
+++ b/dist/qnut-installation.docx
@@ -50,21 +50,25 @@
     </w:p>
     <w:p>
       <w:r>
-        <w:t xml:space="preserve">To install package, </w:t>
-      </w:r>
-      <w:r>
-        <w:t>copy the ‘</w:t>
-      </w:r>
-      <w:proofErr w:type="spellStart"/>
-      <w:r>
-        <w:t>qnut</w:t>
-      </w:r>
-      <w:proofErr w:type="spellEnd"/>
-      <w:r>
-        <w:t>’ folder in the zip file</w:t>
-      </w:r>
-      <w:r>
-        <w:t xml:space="preserve"> to the Peanut Packages directory located under your CMS root directory.</w:t>
+        <w:t xml:space="preserve">To install package, copy </w:t>
+      </w:r>
+      <w:r>
+        <w:t xml:space="preserve">all files and directories under </w:t>
+      </w:r>
+      <w:r>
+        <w:t>the ‘</w:t>
+      </w:r>
+      <w:r>
+        <w:t>peanut-files’</w:t>
+      </w:r>
+      <w:r>
+        <w:t xml:space="preserve"> folder in the zip file</w:t>
+      </w:r>
+      <w:r>
+        <w:t xml:space="preserve"> to the Peanut root</w:t>
+      </w:r>
+      <w:r>
+        <w:t xml:space="preserve"> directory located under your CMS root directory.</w:t>
       </w:r>
     </w:p>
     <w:p>
@@ -76,23 +80,21 @@
         </w:numPr>
       </w:pPr>
       <w:r>
-        <w:t>WordPress: packages/</w:t>
+        <w:t>W</w:t>
+      </w:r>
+      <w:r>
+        <w:t xml:space="preserve">ordPress: </w:t>
       </w:r>
       <w:proofErr w:type="spellStart"/>
       <w:r>
-        <w:t>knockout_view</w:t>
+        <w:t>wp</w:t>
       </w:r>
       <w:proofErr w:type="spellEnd"/>
       <w:r>
-        <w:t>/</w:t>
-      </w:r>
-      <w:proofErr w:type="spellStart"/>
-      <w:r>
-        <w:t>pnut</w:t>
-      </w:r>
-      <w:proofErr w:type="spellEnd"/>
-      <w:r>
-        <w:t>/packages</w:t>
+        <w:t>-content/plugins/</w:t>
+      </w:r>
+      <w:r>
+        <w:t>peanut</w:t>
       </w:r>
     </w:p>
     <w:p>
@@ -112,15 +114,7 @@
       </w:r>
       <w:proofErr w:type="spellEnd"/>
       <w:r>
-        <w:t>/peanut/</w:t>
-      </w:r>
-      <w:proofErr w:type="spellStart"/>
-      <w:r>
-        <w:t>pnut</w:t>
-      </w:r>
-      <w:proofErr w:type="spellEnd"/>
-      <w:r>
-        <w:t>/packages</w:t>
+        <w:t>/peanut</w:t>
       </w:r>
     </w:p>
     <w:p>
@@ -139,17 +133,6 @@
         <w:t>knockout_view</w:t>
       </w:r>
       <w:proofErr w:type="spellEnd"/>
-      <w:r>
-        <w:t>/</w:t>
-      </w:r>
-      <w:proofErr w:type="spellStart"/>
-      <w:r>
-        <w:t>pnut</w:t>
-      </w:r>
-      <w:proofErr w:type="spellEnd"/>
-      <w:r>
-        <w:t>/packages</w:t>
-      </w:r>
     </w:p>
     <w:p>
       <w:r>
@@ -161,10 +144,13 @@
       </w:r>
       <w:proofErr w:type="spellEnd"/>
       <w:r>
-        <w:t xml:space="preserve"> features to your site.  See [reference here]</w:t>
+        <w:t xml:space="preserve"> feature</w:t>
       </w:r>
       <w:bookmarkStart w:id="0" w:name="_GoBack"/>
       <w:bookmarkEnd w:id="0"/>
+      <w:r>
+        <w:t>s to your site.  See [reference here]</w:t>
+      </w:r>
     </w:p>
     <w:sectPr>
       <w:pgSz w:w="12240" w:h="15840"/>
@@ -1148,7 +1134,7 @@
 </file>
 
 <file path=customXml/itemProps1.xml><?xml version="1.0" encoding="utf-8"?>
-<ds:datastoreItem xmlns:ds="http://schemas.openxmlformats.org/officeDocument/2006/customXml" ds:itemID="{78CA0532-B0BA-4EAA-9266-5C4E39EE940E}">
+<ds:datastoreItem xmlns:ds="http://schemas.openxmlformats.org/officeDocument/2006/customXml" ds:itemID="{67DBB90A-ECFA-4ED7-98E8-43E0EAE756E6}">
   <ds:schemaRefs>
     <ds:schemaRef ds:uri="http://schemas.openxmlformats.org/officeDocument/2006/bibliography"/>
   </ds:schemaRefs>

</xml_diff>